<commit_message>
probe checked, average of probes from staircase sequence sent to main experiment
</commit_message>
<xml_diff>
--- a/ST_SEQ/description.docx
+++ b/ST_SEQ/description.docx
@@ -34,7 +34,7 @@
           <w:iCs/>
           <w:lang w:val="en-US"/>
         </w:rPr>
-        <w:t xml:space="preserve"> – comments in brackets […] </w:t>
+        <w:t xml:space="preserve"> – </w:t>
       </w:r>
       <w:r>
         <w:rPr>
@@ -42,7 +42,7 @@
           <w:iCs/>
           <w:lang w:val="en-US"/>
         </w:rPr>
-        <w:t>explain</w:t>
+        <w:t xml:space="preserve">the </w:t>
       </w:r>
       <w:r>
         <w:rPr>
@@ -50,6 +50,22 @@
           <w:iCs/>
           <w:lang w:val="en-US"/>
         </w:rPr>
+        <w:t xml:space="preserve">comments in brackets […] </w:t>
+      </w:r>
+      <w:r>
+        <w:rPr>
+          <w:i/>
+          <w:iCs/>
+          <w:lang w:val="en-US"/>
+        </w:rPr>
+        <w:t>explain</w:t>
+      </w:r>
+      <w:r>
+        <w:rPr>
+          <w:i/>
+          <w:iCs/>
+          <w:lang w:val="en-US"/>
+        </w:rPr>
         <w:t xml:space="preserve"> what the participant will see on screen along with the instructions. </w:t>
       </w:r>
     </w:p>
@@ -69,30 +85,39 @@
     </w:p>
     <w:p>
       <w:pPr>
-        <w:rPr>
-          <w:lang w:val="en-US"/>
-        </w:rPr>
-      </w:pPr>
-      <w:r>
-        <w:rPr>
+        <w:ind w:left="360"/>
+        <w:rPr>
+          <w:del w:id="0" w:author="Magda Altmann" w:date="2019-11-13T11:06:00Z"/>
+          <w:lang w:val="en-US"/>
+        </w:rPr>
+        <w:pPrChange w:id="1" w:author="Magda Altmann" w:date="2019-11-13T11:17:00Z">
+          <w:pPr/>
+        </w:pPrChange>
+      </w:pPr>
+      <w:r>
+        <w:rPr>
+          <w:highlight w:val="yellow"/>
           <w:lang w:val="en-US"/>
         </w:rPr>
         <w:t>Welcome to the BCBL</w:t>
       </w:r>
       <w:r>
         <w:rPr>
+          <w:highlight w:val="yellow"/>
           <w:lang w:val="en-US"/>
         </w:rPr>
         <w:t>.</w:t>
       </w:r>
       <w:r>
         <w:rPr>
+          <w:highlight w:val="yellow"/>
           <w:lang w:val="en-US"/>
         </w:rPr>
         <w:t xml:space="preserve"> </w:t>
       </w:r>
       <w:r>
         <w:rPr>
+          <w:highlight w:val="yellow"/>
           <w:lang w:val="en-US"/>
         </w:rPr>
         <w:t>Let’s get going!!!</w:t>
@@ -107,256 +132,1420 @@
     </w:p>
     <w:p>
       <w:pPr>
-        <w:ind w:firstLine="720"/>
-        <w:rPr>
-          <w:lang w:val="en-US"/>
-        </w:rPr>
-      </w:pPr>
-      <w:r>
-        <w:rPr>
-          <w:lang w:val="en-US"/>
+        <w:ind w:left="720"/>
+        <w:rPr>
+          <w:i/>
+          <w:iCs/>
+          <w:color w:val="808080" w:themeColor="background1" w:themeShade="80"/>
+          <w:lang w:val="en-US"/>
+          <w:rPrChange w:id="2" w:author="Magda Altmann" w:date="2019-11-13T11:16:00Z">
+            <w:rPr>
+              <w:lang w:val="en-US"/>
+            </w:rPr>
+          </w:rPrChange>
+        </w:rPr>
+        <w:pPrChange w:id="3" w:author="Magda Altmann" w:date="2019-11-13T11:17:00Z">
+          <w:pPr>
+            <w:ind w:firstLine="720"/>
+          </w:pPr>
+        </w:pPrChange>
+      </w:pPr>
+      <w:r>
+        <w:rPr>
+          <w:i/>
+          <w:iCs/>
+          <w:color w:val="808080" w:themeColor="background1" w:themeShade="80"/>
+          <w:lang w:val="en-US"/>
+          <w:rPrChange w:id="4" w:author="Magda Altmann" w:date="2019-11-13T11:16:00Z">
+            <w:rPr>
+              <w:lang w:val="en-US"/>
+            </w:rPr>
+          </w:rPrChange>
         </w:rPr>
         <w:t>Press XXX to continue or YYY to go back…</w:t>
       </w:r>
-    </w:p>
-    <w:p>
-      <w:pPr>
-        <w:rPr>
-          <w:lang w:val="en-US"/>
-        </w:rPr>
-      </w:pPr>
-    </w:p>
-    <w:p>
-      <w:pPr>
-        <w:rPr>
-          <w:lang w:val="en-US"/>
-        </w:rPr>
-      </w:pPr>
-      <w:r>
-        <w:rPr>
-          <w:lang w:val="en-US"/>
-        </w:rPr>
-        <w:t xml:space="preserve">During </w:t>
-      </w:r>
-      <w:r>
-        <w:rPr>
-          <w:lang w:val="en-US"/>
-        </w:rPr>
-        <w:t>many parts</w:t>
-      </w:r>
-      <w:r>
-        <w:rPr>
-          <w:lang w:val="en-US"/>
-        </w:rPr>
-        <w:t xml:space="preserve"> of </w:t>
-      </w:r>
-      <w:r>
-        <w:rPr>
-          <w:lang w:val="en-US"/>
+      <w:ins w:id="5" w:author="Magda Altmann" w:date="2019-11-13T11:06:00Z">
+        <w:r>
+          <w:rPr>
+            <w:i/>
+            <w:iCs/>
+            <w:color w:val="808080" w:themeColor="background1" w:themeShade="80"/>
+            <w:lang w:val="en-US"/>
+            <w:rPrChange w:id="6" w:author="Magda Altmann" w:date="2019-11-13T11:16:00Z">
+              <w:rPr>
+                <w:i/>
+                <w:iCs/>
+                <w:lang w:val="en-US"/>
+              </w:rPr>
+            </w:rPrChange>
+          </w:rPr>
+          <w:t xml:space="preserve"> </w:t>
+        </w:r>
+      </w:ins>
+      <w:del w:id="7" w:author="Magda Altmann" w:date="2019-11-13T11:05:00Z">
+        <w:r>
+          <w:rPr>
+            <w:i/>
+            <w:iCs/>
+            <w:color w:val="808080" w:themeColor="background1" w:themeShade="80"/>
+            <w:lang w:val="en-US"/>
+            <w:rPrChange w:id="8" w:author="Magda Altmann" w:date="2019-11-13T11:16:00Z">
+              <w:rPr>
+                <w:lang w:val="en-US"/>
+              </w:rPr>
+            </w:rPrChange>
+          </w:rPr>
+          <w:delText>[practice??]</w:delText>
+        </w:r>
+      </w:del>
+    </w:p>
+    <w:p>
+      <w:pPr>
+        <w:rPr>
+          <w:lang w:val="en-US"/>
+        </w:rPr>
+      </w:pPr>
+    </w:p>
+    <w:p>
+      <w:pPr>
+        <w:ind w:left="360"/>
+        <w:rPr>
+          <w:del w:id="9" w:author="Magda Altmann" w:date="2019-11-13T11:06:00Z"/>
+          <w:lang w:val="en-US"/>
+          <w:rPrChange w:id="10" w:author="Magda Altmann" w:date="2019-11-13T11:17:00Z">
+            <w:rPr>
+              <w:del w:id="11" w:author="Magda Altmann" w:date="2019-11-13T11:06:00Z"/>
+              <w:lang w:val="en-US"/>
+            </w:rPr>
+          </w:rPrChange>
+        </w:rPr>
+        <w:pPrChange w:id="12" w:author="Magda Altmann" w:date="2019-11-13T11:17:00Z">
+          <w:pPr/>
+        </w:pPrChange>
+      </w:pPr>
+      <w:del w:id="13" w:author="Magda Altmann" w:date="2019-11-13T11:02:00Z">
+        <w:r>
+          <w:rPr>
+            <w:highlight w:val="yellow"/>
+            <w:lang w:val="en-US"/>
+          </w:rPr>
+          <w:delText xml:space="preserve">During </w:delText>
+        </w:r>
+        <w:r>
+          <w:rPr>
+            <w:highlight w:val="yellow"/>
+            <w:lang w:val="en-US"/>
+            <w:rPrChange w:id="14" w:author="Magda Altmann" w:date="2019-11-13T11:17:00Z">
+              <w:rPr>
+                <w:highlight w:val="yellow"/>
+                <w:lang w:val="en-US"/>
+              </w:rPr>
+            </w:rPrChange>
+          </w:rPr>
+          <w:delText>many parts</w:delText>
+        </w:r>
+        <w:r>
+          <w:rPr>
+            <w:highlight w:val="yellow"/>
+            <w:lang w:val="en-US"/>
+            <w:rPrChange w:id="15" w:author="Magda Altmann" w:date="2019-11-13T11:17:00Z">
+              <w:rPr>
+                <w:highlight w:val="yellow"/>
+                <w:lang w:val="en-US"/>
+              </w:rPr>
+            </w:rPrChange>
+          </w:rPr>
+          <w:delText xml:space="preserve"> of</w:delText>
+        </w:r>
+      </w:del>
+      <w:ins w:id="16" w:author="Magda Altmann" w:date="2019-11-13T11:02:00Z">
+        <w:r>
+          <w:rPr>
+            <w:highlight w:val="yellow"/>
+            <w:lang w:val="en-US"/>
+            <w:rPrChange w:id="17" w:author="Magda Altmann" w:date="2019-11-13T11:17:00Z">
+              <w:rPr>
+                <w:highlight w:val="yellow"/>
+                <w:lang w:val="en-US"/>
+              </w:rPr>
+            </w:rPrChange>
+          </w:rPr>
+          <w:t>In</w:t>
+        </w:r>
+      </w:ins>
+      <w:r>
+        <w:rPr>
+          <w:highlight w:val="yellow"/>
+          <w:lang w:val="en-US"/>
+          <w:rPrChange w:id="18" w:author="Magda Altmann" w:date="2019-11-13T11:17:00Z">
+            <w:rPr>
+              <w:highlight w:val="yellow"/>
+              <w:lang w:val="en-US"/>
+            </w:rPr>
+          </w:rPrChange>
+        </w:rPr>
+        <w:t xml:space="preserve"> </w:t>
+      </w:r>
+      <w:r>
+        <w:rPr>
+          <w:highlight w:val="yellow"/>
+          <w:lang w:val="en-US"/>
+          <w:rPrChange w:id="19" w:author="Magda Altmann" w:date="2019-11-13T11:17:00Z">
+            <w:rPr>
+              <w:highlight w:val="yellow"/>
+              <w:lang w:val="en-US"/>
+            </w:rPr>
+          </w:rPrChange>
         </w:rPr>
         <w:t>th</w:t>
       </w:r>
       <w:r>
         <w:rPr>
-          <w:lang w:val="en-US"/>
+          <w:highlight w:val="yellow"/>
+          <w:lang w:val="en-US"/>
+          <w:rPrChange w:id="20" w:author="Magda Altmann" w:date="2019-11-13T11:17:00Z">
+            <w:rPr>
+              <w:highlight w:val="yellow"/>
+              <w:lang w:val="en-US"/>
+            </w:rPr>
+          </w:rPrChange>
         </w:rPr>
         <w:t>is</w:t>
       </w:r>
       <w:r>
         <w:rPr>
-          <w:lang w:val="en-US"/>
+          <w:highlight w:val="yellow"/>
+          <w:lang w:val="en-US"/>
+          <w:rPrChange w:id="21" w:author="Magda Altmann" w:date="2019-11-13T11:17:00Z">
+            <w:rPr>
+              <w:highlight w:val="yellow"/>
+              <w:lang w:val="en-US"/>
+            </w:rPr>
+          </w:rPrChange>
         </w:rPr>
         <w:t xml:space="preserve"> </w:t>
       </w:r>
       <w:r>
         <w:rPr>
-          <w:lang w:val="en-US"/>
+          <w:highlight w:val="yellow"/>
+          <w:lang w:val="en-US"/>
+          <w:rPrChange w:id="22" w:author="Magda Altmann" w:date="2019-11-13T11:17:00Z">
+            <w:rPr>
+              <w:highlight w:val="yellow"/>
+              <w:lang w:val="en-US"/>
+            </w:rPr>
+          </w:rPrChange>
         </w:rPr>
         <w:t xml:space="preserve">experiment </w:t>
       </w:r>
       <w:r>
         <w:rPr>
-          <w:lang w:val="en-US"/>
+          <w:highlight w:val="yellow"/>
+          <w:lang w:val="en-US"/>
+          <w:rPrChange w:id="23" w:author="Magda Altmann" w:date="2019-11-13T11:17:00Z">
+            <w:rPr>
+              <w:highlight w:val="yellow"/>
+              <w:lang w:val="en-US"/>
+            </w:rPr>
+          </w:rPrChange>
         </w:rPr>
         <w:t>you</w:t>
       </w:r>
       <w:r>
         <w:rPr>
-          <w:lang w:val="en-US"/>
+          <w:highlight w:val="yellow"/>
+          <w:lang w:val="en-US"/>
+          <w:rPrChange w:id="24" w:author="Magda Altmann" w:date="2019-11-13T11:17:00Z">
+            <w:rPr>
+              <w:highlight w:val="yellow"/>
+              <w:lang w:val="en-US"/>
+            </w:rPr>
+          </w:rPrChange>
         </w:rPr>
         <w:t xml:space="preserve"> </w:t>
       </w:r>
-      <w:r>
-        <w:rPr>
-          <w:lang w:val="en-US"/>
-        </w:rPr>
-        <w:t xml:space="preserve">will need to </w:t>
-      </w:r>
-      <w:r>
-        <w:rPr>
-          <w:lang w:val="en-US"/>
+      <w:del w:id="25" w:author="Magda Altmann" w:date="2019-11-13T11:04:00Z">
+        <w:r>
+          <w:rPr>
+            <w:highlight w:val="yellow"/>
+            <w:lang w:val="en-US"/>
+            <w:rPrChange w:id="26" w:author="Magda Altmann" w:date="2019-11-13T11:17:00Z">
+              <w:rPr>
+                <w:highlight w:val="yellow"/>
+                <w:lang w:val="en-US"/>
+              </w:rPr>
+            </w:rPrChange>
+          </w:rPr>
+          <w:delText xml:space="preserve">will </w:delText>
+        </w:r>
+      </w:del>
+      <w:ins w:id="27" w:author="Magda Altmann" w:date="2019-11-13T11:06:00Z">
+        <w:r>
+          <w:rPr>
+            <w:highlight w:val="yellow"/>
+            <w:lang w:val="en-US"/>
+            <w:rPrChange w:id="28" w:author="Magda Altmann" w:date="2019-11-13T11:17:00Z">
+              <w:rPr>
+                <w:highlight w:val="yellow"/>
+                <w:lang w:val="en-US"/>
+              </w:rPr>
+            </w:rPrChange>
+          </w:rPr>
+          <w:t>generally</w:t>
+        </w:r>
+      </w:ins>
+      <w:ins w:id="29" w:author="Magda Altmann" w:date="2019-11-13T11:03:00Z">
+        <w:r>
+          <w:rPr>
+            <w:highlight w:val="yellow"/>
+            <w:lang w:val="en-US"/>
+            <w:rPrChange w:id="30" w:author="Magda Altmann" w:date="2019-11-13T11:17:00Z">
+              <w:rPr>
+                <w:highlight w:val="yellow"/>
+                <w:lang w:val="en-US"/>
+              </w:rPr>
+            </w:rPrChange>
+          </w:rPr>
+          <w:t xml:space="preserve"> </w:t>
+        </w:r>
+      </w:ins>
+      <w:r>
+        <w:rPr>
+          <w:highlight w:val="yellow"/>
+          <w:lang w:val="en-US"/>
+          <w:rPrChange w:id="31" w:author="Magda Altmann" w:date="2019-11-13T11:17:00Z">
+            <w:rPr>
+              <w:highlight w:val="yellow"/>
+              <w:lang w:val="en-US"/>
+            </w:rPr>
+          </w:rPrChange>
+        </w:rPr>
+        <w:t xml:space="preserve">need to </w:t>
+      </w:r>
+      <w:r>
+        <w:rPr>
+          <w:highlight w:val="yellow"/>
+          <w:lang w:val="en-US"/>
+          <w:rPrChange w:id="32" w:author="Magda Altmann" w:date="2019-11-13T11:17:00Z">
+            <w:rPr>
+              <w:highlight w:val="yellow"/>
+              <w:lang w:val="en-US"/>
+            </w:rPr>
+          </w:rPrChange>
         </w:rPr>
         <w:t>keep you</w:t>
       </w:r>
       <w:r>
         <w:rPr>
-          <w:lang w:val="en-US"/>
+          <w:highlight w:val="yellow"/>
+          <w:lang w:val="en-US"/>
+          <w:rPrChange w:id="33" w:author="Magda Altmann" w:date="2019-11-13T11:17:00Z">
+            <w:rPr>
+              <w:highlight w:val="yellow"/>
+              <w:lang w:val="en-US"/>
+            </w:rPr>
+          </w:rPrChange>
         </w:rPr>
         <w:t>r</w:t>
       </w:r>
       <w:r>
         <w:rPr>
-          <w:lang w:val="en-US"/>
-        </w:rPr>
-        <w:t xml:space="preserve"> eyes focused on the center of </w:t>
-      </w:r>
-      <w:r>
-        <w:rPr>
-          <w:lang w:val="en-US"/>
+          <w:highlight w:val="yellow"/>
+          <w:lang w:val="en-US"/>
+          <w:rPrChange w:id="34" w:author="Magda Altmann" w:date="2019-11-13T11:17:00Z">
+            <w:rPr>
+              <w:highlight w:val="yellow"/>
+              <w:lang w:val="en-US"/>
+            </w:rPr>
+          </w:rPrChange>
+        </w:rPr>
+        <w:t xml:space="preserve"> </w:t>
+      </w:r>
+      <w:del w:id="35" w:author="Magda Altmann" w:date="2019-11-13T11:03:00Z">
+        <w:r>
+          <w:rPr>
+            <w:highlight w:val="yellow"/>
+            <w:lang w:val="en-US"/>
+            <w:rPrChange w:id="36" w:author="Magda Altmann" w:date="2019-11-13T11:17:00Z">
+              <w:rPr>
+                <w:highlight w:val="yellow"/>
+                <w:lang w:val="en-US"/>
+              </w:rPr>
+            </w:rPrChange>
+          </w:rPr>
+          <w:delText xml:space="preserve">eyes </w:delText>
+        </w:r>
+      </w:del>
+      <w:r>
+        <w:rPr>
+          <w:highlight w:val="yellow"/>
+          <w:lang w:val="en-US"/>
+          <w:rPrChange w:id="37" w:author="Magda Altmann" w:date="2019-11-13T11:17:00Z">
+            <w:rPr>
+              <w:highlight w:val="yellow"/>
+              <w:lang w:val="en-US"/>
+            </w:rPr>
+          </w:rPrChange>
+        </w:rPr>
+        <w:t>focus</w:t>
+      </w:r>
+      <w:del w:id="38" w:author="Magda Altmann" w:date="2019-11-13T11:03:00Z">
+        <w:r>
+          <w:rPr>
+            <w:highlight w:val="yellow"/>
+            <w:lang w:val="en-US"/>
+            <w:rPrChange w:id="39" w:author="Magda Altmann" w:date="2019-11-13T11:17:00Z">
+              <w:rPr>
+                <w:highlight w:val="yellow"/>
+                <w:lang w:val="en-US"/>
+              </w:rPr>
+            </w:rPrChange>
+          </w:rPr>
+          <w:delText>ed</w:delText>
+        </w:r>
+      </w:del>
+      <w:r>
+        <w:rPr>
+          <w:highlight w:val="yellow"/>
+          <w:lang w:val="en-US"/>
+          <w:rPrChange w:id="40" w:author="Magda Altmann" w:date="2019-11-13T11:17:00Z">
+            <w:rPr>
+              <w:highlight w:val="yellow"/>
+              <w:lang w:val="en-US"/>
+            </w:rPr>
+          </w:rPrChange>
+        </w:rPr>
+        <w:t xml:space="preserve"> on the center of </w:t>
+      </w:r>
+      <w:r>
+        <w:rPr>
+          <w:highlight w:val="yellow"/>
+          <w:lang w:val="en-US"/>
+          <w:rPrChange w:id="41" w:author="Magda Altmann" w:date="2019-11-13T11:17:00Z">
+            <w:rPr>
+              <w:highlight w:val="yellow"/>
+              <w:lang w:val="en-US"/>
+            </w:rPr>
+          </w:rPrChange>
         </w:rPr>
         <w:t>the</w:t>
       </w:r>
       <w:r>
         <w:rPr>
-          <w:lang w:val="en-US"/>
+          <w:highlight w:val="yellow"/>
+          <w:lang w:val="en-US"/>
+          <w:rPrChange w:id="42" w:author="Magda Altmann" w:date="2019-11-13T11:17:00Z">
+            <w:rPr>
+              <w:highlight w:val="yellow"/>
+              <w:lang w:val="en-US"/>
+            </w:rPr>
+          </w:rPrChange>
         </w:rPr>
         <w:t xml:space="preserve"> fixation cross</w:t>
       </w:r>
       <w:r>
         <w:rPr>
-          <w:lang w:val="en-US"/>
+          <w:highlight w:val="yellow"/>
+          <w:lang w:val="en-US"/>
+          <w:rPrChange w:id="43" w:author="Magda Altmann" w:date="2019-11-13T11:17:00Z">
+            <w:rPr>
+              <w:highlight w:val="yellow"/>
+              <w:lang w:val="en-US"/>
+            </w:rPr>
+          </w:rPrChange>
         </w:rPr>
         <w:t xml:space="preserve"> </w:t>
       </w:r>
       <w:r>
         <w:rPr>
-          <w:lang w:val="en-US"/>
+          <w:highlight w:val="yellow"/>
+          <w:lang w:val="en-US"/>
+          <w:rPrChange w:id="44" w:author="Magda Altmann" w:date="2019-11-13T11:17:00Z">
+            <w:rPr>
+              <w:highlight w:val="yellow"/>
+              <w:lang w:val="en-US"/>
+            </w:rPr>
+          </w:rPrChange>
         </w:rPr>
         <w:t xml:space="preserve">shown </w:t>
       </w:r>
       <w:r>
         <w:rPr>
-          <w:lang w:val="en-US"/>
-        </w:rPr>
-        <w:t xml:space="preserve">below. </w:t>
-      </w:r>
-    </w:p>
-    <w:p>
-      <w:pPr>
-        <w:rPr>
-          <w:lang w:val="en-US"/>
-        </w:rPr>
-      </w:pPr>
-    </w:p>
-    <w:p>
-      <w:pPr>
-        <w:rPr>
-          <w:lang w:val="en-US"/>
-        </w:rPr>
-      </w:pPr>
-      <w:r>
-        <w:rPr>
-          <w:lang w:val="en-US"/>
-        </w:rPr>
-        <w:t>[+</w:t>
-      </w:r>
-      <w:r>
-        <w:rPr>
-          <w:lang w:val="en-US"/>
+          <w:highlight w:val="yellow"/>
+          <w:lang w:val="en-US"/>
+          <w:rPrChange w:id="45" w:author="Magda Altmann" w:date="2019-11-13T11:17:00Z">
+            <w:rPr>
+              <w:highlight w:val="yellow"/>
+              <w:lang w:val="en-US"/>
+            </w:rPr>
+          </w:rPrChange>
+        </w:rPr>
+        <w:t>below.</w:t>
+      </w:r>
+      <w:r>
+        <w:rPr>
+          <w:lang w:val="en-US"/>
+          <w:rPrChange w:id="46" w:author="Magda Altmann" w:date="2019-11-13T11:17:00Z">
+            <w:rPr>
+              <w:lang w:val="en-US"/>
+            </w:rPr>
+          </w:rPrChange>
         </w:rPr>
         <w:t xml:space="preserve"> </w:t>
       </w:r>
-      <w:r>
-        <w:rPr>
-          <w:lang w:val="en-US"/>
-        </w:rPr>
-        <w:t>Fixation cross shown on this screen]</w:t>
-      </w:r>
-    </w:p>
-    <w:p>
-      <w:pPr>
-        <w:rPr>
-          <w:lang w:val="en-US"/>
-        </w:rPr>
-      </w:pPr>
-    </w:p>
-    <w:p>
-      <w:pPr>
-        <w:rPr>
-          <w:lang w:val="en-US"/>
-        </w:rPr>
-      </w:pPr>
-      <w:r>
-        <w:rPr>
-          <w:lang w:val="en-US"/>
-        </w:rPr>
-        <w:t xml:space="preserve">Your gaze will be monitored </w:t>
-      </w:r>
-      <w:r>
-        <w:rPr>
-          <w:lang w:val="en-US"/>
-        </w:rPr>
-        <w:t xml:space="preserve">using an </w:t>
+    </w:p>
+    <w:p>
+      <w:pPr>
+        <w:rPr>
+          <w:lang w:val="en-US"/>
+        </w:rPr>
+        <w:pPrChange w:id="47" w:author="Magda Altmann" w:date="2019-11-13T11:17:00Z">
+          <w:pPr/>
+        </w:pPrChange>
+      </w:pPr>
+    </w:p>
+    <w:p>
+      <w:pPr>
+        <w:ind w:left="2160"/>
+        <w:rPr>
+          <w:ins w:id="48" w:author="Magda Altmann" w:date="2019-11-13T11:17:00Z"/>
+          <w:lang w:val="en-US"/>
+        </w:rPr>
+      </w:pPr>
+      <w:r>
+        <w:rPr>
+          <w:lang w:val="en-US"/>
+        </w:rPr>
+        <w:t>[+ Fixation cross]</w:t>
+      </w:r>
+    </w:p>
+    <w:p>
+      <w:pPr>
+        <w:ind w:left="2160"/>
+        <w:rPr>
+          <w:ins w:id="49" w:author="Magda Altmann" w:date="2019-11-13T11:15:00Z"/>
+          <w:lang w:val="en-US"/>
+        </w:rPr>
+        <w:pPrChange w:id="50" w:author="Magda Altmann" w:date="2019-11-13T11:17:00Z">
+          <w:pPr>
+            <w:ind w:left="1440" w:firstLine="720"/>
+          </w:pPr>
+        </w:pPrChange>
+      </w:pPr>
+    </w:p>
+    <w:p>
+      <w:pPr>
+        <w:ind w:left="720"/>
+        <w:rPr>
+          <w:color w:val="808080" w:themeColor="background1" w:themeShade="80"/>
+          <w:lang w:val="en-US"/>
+          <w:rPrChange w:id="51" w:author="Magda Altmann" w:date="2019-11-13T11:16:00Z">
+            <w:rPr>
+              <w:lang w:val="en-US"/>
+            </w:rPr>
+          </w:rPrChange>
+        </w:rPr>
+        <w:pPrChange w:id="52" w:author="Magda Altmann" w:date="2019-11-13T11:17:00Z">
+          <w:pPr/>
+        </w:pPrChange>
+      </w:pPr>
+      <w:ins w:id="53" w:author="Magda Altmann" w:date="2019-11-13T11:15:00Z">
+        <w:r>
+          <w:rPr>
+            <w:i/>
+            <w:iCs/>
+            <w:color w:val="808080" w:themeColor="background1" w:themeShade="80"/>
+            <w:lang w:val="en-US"/>
+            <w:rPrChange w:id="54" w:author="Magda Altmann" w:date="2019-11-13T11:16:00Z">
+              <w:rPr>
+                <w:i/>
+                <w:iCs/>
+                <w:lang w:val="en-US"/>
+              </w:rPr>
+            </w:rPrChange>
+          </w:rPr>
+          <w:t>Press XXX to continue or YYY to go back</w:t>
+        </w:r>
+      </w:ins>
+    </w:p>
+    <w:p>
+      <w:pPr>
+        <w:rPr>
+          <w:lang w:val="en-US"/>
+        </w:rPr>
+      </w:pPr>
+    </w:p>
+    <w:p>
+      <w:pPr>
+        <w:rPr>
+          <w:lang w:val="en-US"/>
+        </w:rPr>
+      </w:pPr>
+      <w:r>
+        <w:rPr>
+          <w:highlight w:val="yellow"/>
+          <w:lang w:val="en-US"/>
+          <w:rPrChange w:id="55" w:author="Magda Altmann" w:date="2019-11-13T11:17:00Z">
+            <w:rPr>
+              <w:lang w:val="en-US"/>
+            </w:rPr>
+          </w:rPrChange>
+        </w:rPr>
+        <w:t xml:space="preserve">Your gaze will be monitored using an </w:t>
       </w:r>
       <w:proofErr w:type="spellStart"/>
       <w:r>
         <w:rPr>
-          <w:lang w:val="en-US"/>
+          <w:highlight w:val="yellow"/>
+          <w:lang w:val="en-US"/>
+          <w:rPrChange w:id="56" w:author="Magda Altmann" w:date="2019-11-13T11:17:00Z">
+            <w:rPr>
+              <w:lang w:val="en-US"/>
+            </w:rPr>
+          </w:rPrChange>
         </w:rPr>
         <w:t>eyetracker</w:t>
       </w:r>
       <w:proofErr w:type="spellEnd"/>
       <w:r>
         <w:rPr>
+          <w:highlight w:val="yellow"/>
+          <w:lang w:val="en-US"/>
+          <w:rPrChange w:id="57" w:author="Magda Altmann" w:date="2019-11-13T11:17:00Z">
+            <w:rPr>
+              <w:lang w:val="en-US"/>
+            </w:rPr>
+          </w:rPrChange>
+        </w:rPr>
+        <w:t>. Let’s calibrate it now!!</w:t>
+      </w:r>
+    </w:p>
+    <w:p>
+      <w:pPr>
+        <w:ind w:left="720"/>
+        <w:rPr>
+          <w:ins w:id="58" w:author="Magda Altmann" w:date="2019-11-13T11:15:00Z"/>
+          <w:color w:val="808080" w:themeColor="background1" w:themeShade="80"/>
+          <w:lang w:val="en-US"/>
+          <w:rPrChange w:id="59" w:author="Magda Altmann" w:date="2019-11-13T11:16:00Z">
+            <w:rPr>
+              <w:ins w:id="60" w:author="Magda Altmann" w:date="2019-11-13T11:15:00Z"/>
+              <w:lang w:val="en-US"/>
+            </w:rPr>
+          </w:rPrChange>
+        </w:rPr>
+        <w:pPrChange w:id="61" w:author="Magda Altmann" w:date="2019-11-13T11:17:00Z">
+          <w:pPr>
+            <w:pStyle w:val="ListParagraph"/>
+            <w:numPr>
+              <w:numId w:val="2"/>
+            </w:numPr>
+            <w:ind w:hanging="360"/>
+          </w:pPr>
+        </w:pPrChange>
+      </w:pPr>
+      <w:ins w:id="62" w:author="Magda Altmann" w:date="2019-11-13T11:15:00Z">
+        <w:r>
+          <w:rPr>
+            <w:i/>
+            <w:iCs/>
+            <w:color w:val="808080" w:themeColor="background1" w:themeShade="80"/>
+            <w:lang w:val="en-US"/>
+            <w:rPrChange w:id="63" w:author="Magda Altmann" w:date="2019-11-13T11:16:00Z">
+              <w:rPr>
+                <w:lang w:val="en-US"/>
+              </w:rPr>
+            </w:rPrChange>
+          </w:rPr>
+          <w:t>Press XXX to continue or YYY to go back</w:t>
+        </w:r>
+      </w:ins>
+    </w:p>
+    <w:p>
+      <w:pPr>
+        <w:ind w:left="720"/>
+        <w:rPr>
+          <w:lang w:val="en-US"/>
+        </w:rPr>
+        <w:pPrChange w:id="64" w:author="Magda Altmann" w:date="2019-11-13T11:17:00Z">
+          <w:pPr/>
+        </w:pPrChange>
+      </w:pPr>
+    </w:p>
+    <w:p>
+      <w:pPr>
+        <w:ind w:left="360"/>
+        <w:rPr>
+          <w:del w:id="65" w:author="Magda Altmann" w:date="2019-11-13T11:05:00Z"/>
+          <w:lang w:val="en-US"/>
+        </w:rPr>
+        <w:pPrChange w:id="66" w:author="Magda Altmann" w:date="2019-11-13T11:17:00Z">
+          <w:pPr>
+            <w:pStyle w:val="ListParagraph"/>
+            <w:numPr>
+              <w:numId w:val="2"/>
+            </w:numPr>
+            <w:ind w:hanging="360"/>
+          </w:pPr>
+        </w:pPrChange>
+      </w:pPr>
+      <w:r>
+        <w:rPr>
+          <w:lang w:val="en-US"/>
+        </w:rPr>
+        <w:t>Please move your eyes to the center of each dot that appears.</w:t>
+      </w:r>
+    </w:p>
+    <w:p>
+      <w:pPr>
+        <w:rPr>
+          <w:ins w:id="67" w:author="Magda Altmann" w:date="2019-11-13T11:17:00Z"/>
+          <w:lang w:val="en-US"/>
+        </w:rPr>
+        <w:pPrChange w:id="68" w:author="Magda Altmann" w:date="2019-11-13T11:17:00Z">
+          <w:pPr>
+            <w:pStyle w:val="ListParagraph"/>
+            <w:numPr>
+              <w:numId w:val="2"/>
+            </w:numPr>
+            <w:ind w:hanging="360"/>
+          </w:pPr>
+        </w:pPrChange>
+      </w:pPr>
+    </w:p>
+    <w:p>
+      <w:pPr>
+        <w:ind w:left="720"/>
+        <w:rPr>
+          <w:ins w:id="69" w:author="Magda Altmann" w:date="2019-11-13T11:18:00Z"/>
+          <w:i/>
+          <w:iCs/>
+          <w:color w:val="808080" w:themeColor="background1" w:themeShade="80"/>
+          <w:lang w:val="en-US"/>
+        </w:rPr>
+      </w:pPr>
+      <w:ins w:id="70" w:author="Magda Altmann" w:date="2019-11-13T11:18:00Z">
+        <w:r>
+          <w:rPr>
+            <w:i/>
+            <w:iCs/>
+            <w:color w:val="808080" w:themeColor="background1" w:themeShade="80"/>
+            <w:lang w:val="en-US"/>
+          </w:rPr>
+          <w:t>Press XXX to start calibration</w:t>
+        </w:r>
+        <w:r>
+          <w:rPr>
+            <w:i/>
+            <w:iCs/>
+            <w:color w:val="808080" w:themeColor="background1" w:themeShade="80"/>
+            <w:lang w:val="en-US"/>
+          </w:rPr>
+          <w:t xml:space="preserve"> </w:t>
+        </w:r>
+        <w:r>
+          <w:rPr>
+            <w:i/>
+            <w:iCs/>
+            <w:color w:val="808080" w:themeColor="background1" w:themeShade="80"/>
+            <w:lang w:val="en-US"/>
+          </w:rPr>
+          <w:t>or YYY to go back…</w:t>
+        </w:r>
+      </w:ins>
+    </w:p>
+    <w:p>
+      <w:pPr>
+        <w:rPr>
+          <w:del w:id="71" w:author="Magda Altmann" w:date="2019-11-13T11:18:00Z"/>
+          <w:lang w:val="en-US"/>
+        </w:rPr>
+      </w:pPr>
+    </w:p>
+    <w:p>
+      <w:pPr>
+        <w:ind w:left="720"/>
+        <w:rPr>
+          <w:del w:id="72" w:author="Magda Altmann" w:date="2019-11-13T11:18:00Z"/>
+          <w:i/>
+          <w:iCs/>
+          <w:color w:val="808080" w:themeColor="background1" w:themeShade="80"/>
+          <w:lang w:val="en-US"/>
+          <w:rPrChange w:id="73" w:author="Magda Altmann" w:date="2019-11-13T11:16:00Z">
+            <w:rPr>
+              <w:del w:id="74" w:author="Magda Altmann" w:date="2019-11-13T11:18:00Z"/>
+              <w:lang w:val="en-US"/>
+            </w:rPr>
+          </w:rPrChange>
+        </w:rPr>
+        <w:pPrChange w:id="75" w:author="Magda Altmann" w:date="2019-11-13T11:17:00Z">
+          <w:pPr>
+            <w:ind w:firstLine="720"/>
+          </w:pPr>
+        </w:pPrChange>
+      </w:pPr>
+      <w:del w:id="76" w:author="Magda Altmann" w:date="2019-11-13T11:18:00Z">
+        <w:r>
+          <w:rPr>
+            <w:i/>
+            <w:iCs/>
+            <w:color w:val="808080" w:themeColor="background1" w:themeShade="80"/>
+            <w:lang w:val="en-US"/>
+            <w:rPrChange w:id="77" w:author="Magda Altmann" w:date="2019-11-13T11:16:00Z">
+              <w:rPr>
+                <w:lang w:val="en-US"/>
+              </w:rPr>
+            </w:rPrChange>
+          </w:rPr>
+          <w:delText xml:space="preserve">Press XXX to </w:delText>
+        </w:r>
+      </w:del>
+      <w:del w:id="78" w:author="Magda Altmann" w:date="2019-11-13T11:07:00Z">
+        <w:r>
+          <w:rPr>
+            <w:i/>
+            <w:iCs/>
+            <w:color w:val="808080" w:themeColor="background1" w:themeShade="80"/>
+            <w:lang w:val="en-US"/>
+            <w:rPrChange w:id="79" w:author="Magda Altmann" w:date="2019-11-13T11:16:00Z">
+              <w:rPr>
+                <w:lang w:val="en-US"/>
+              </w:rPr>
+            </w:rPrChange>
+          </w:rPr>
+          <w:delText xml:space="preserve">continue </w:delText>
+        </w:r>
+      </w:del>
+      <w:del w:id="80" w:author="Magda Altmann" w:date="2019-11-13T11:18:00Z">
+        <w:r>
+          <w:rPr>
+            <w:i/>
+            <w:iCs/>
+            <w:color w:val="808080" w:themeColor="background1" w:themeShade="80"/>
+            <w:lang w:val="en-US"/>
+            <w:rPrChange w:id="81" w:author="Magda Altmann" w:date="2019-11-13T11:16:00Z">
+              <w:rPr>
+                <w:lang w:val="en-US"/>
+              </w:rPr>
+            </w:rPrChange>
+          </w:rPr>
+          <w:delText>or YYY to go back…</w:delText>
+        </w:r>
+      </w:del>
+    </w:p>
+    <w:p>
+      <w:pPr>
+        <w:rPr>
+          <w:lang w:val="en-US"/>
+        </w:rPr>
+      </w:pPr>
+    </w:p>
+    <w:p>
+      <w:pPr>
+        <w:rPr>
+          <w:ins w:id="82" w:author="Magda Altmann" w:date="2019-11-13T11:18:00Z"/>
+          <w:lang w:val="en-US"/>
+        </w:rPr>
+      </w:pPr>
+      <w:r>
+        <w:rPr>
+          <w:lang w:val="en-US"/>
+        </w:rPr>
+        <w:t>[Calibration</w:t>
+      </w:r>
+      <w:r>
+        <w:rPr>
+          <w:lang w:val="en-US"/>
+        </w:rPr>
+        <w:t>; Validation</w:t>
+      </w:r>
+      <w:r>
+        <w:rPr>
+          <w:lang w:val="en-US"/>
+        </w:rPr>
+        <w:t xml:space="preserve"> sequence begins</w:t>
+      </w:r>
+      <w:r>
+        <w:rPr>
+          <w:lang w:val="en-US"/>
+        </w:rPr>
+        <w:t xml:space="preserve"> – </w:t>
+      </w:r>
+      <w:ins w:id="83" w:author="Magda Altmann" w:date="2019-11-13T11:08:00Z">
+        <w:r>
+          <w:rPr>
+            <w:lang w:val="en-US"/>
+          </w:rPr>
+          <w:t xml:space="preserve">Note to </w:t>
+        </w:r>
+      </w:ins>
+      <w:ins w:id="84" w:author="Magda Altmann" w:date="2019-11-13T11:09:00Z">
+        <w:r>
+          <w:rPr>
+            <w:lang w:val="en-US"/>
+          </w:rPr>
+          <w:t xml:space="preserve">C/M: </w:t>
+        </w:r>
+      </w:ins>
+      <w:r>
+        <w:rPr>
+          <w:lang w:val="en-US"/>
+        </w:rPr>
+        <w:t>adjust calibration dot spread</w:t>
+      </w:r>
+      <w:ins w:id="85" w:author="Magda Altmann" w:date="2019-11-13T11:18:00Z">
+        <w:r>
+          <w:rPr>
+            <w:lang w:val="en-US"/>
+          </w:rPr>
+          <w:t xml:space="preserve"> towards screen center</w:t>
+        </w:r>
+      </w:ins>
+      <w:ins w:id="86" w:author="Magda Altmann" w:date="2019-11-13T11:09:00Z">
+        <w:r>
+          <w:rPr>
+            <w:lang w:val="en-US"/>
+          </w:rPr>
+          <w:t>!!</w:t>
+        </w:r>
+      </w:ins>
+      <w:r>
+        <w:rPr>
+          <w:lang w:val="en-US"/>
+        </w:rPr>
+        <w:t>]</w:t>
+      </w:r>
+    </w:p>
+    <w:p>
+      <w:pPr>
+        <w:rPr>
+          <w:del w:id="87" w:author="Magda Altmann" w:date="2019-11-13T11:18:00Z"/>
+          <w:lang w:val="en-US"/>
+        </w:rPr>
+      </w:pPr>
+    </w:p>
+    <w:p>
+      <w:pPr>
+        <w:rPr>
+          <w:del w:id="88" w:author="Magda Altmann" w:date="2019-11-13T11:18:00Z"/>
+          <w:lang w:val="en-GB"/>
+        </w:rPr>
+        <w:pPrChange w:id="89" w:author="Magda Altmann" w:date="2019-11-13T11:17:00Z">
+          <w:pPr/>
+        </w:pPrChange>
+      </w:pPr>
+    </w:p>
+    <w:p>
+      <w:pPr>
+        <w:rPr>
+          <w:del w:id="90" w:author="Magda Altmann" w:date="2019-11-13T11:18:00Z"/>
+          <w:lang w:val="en-US"/>
+        </w:rPr>
+        <w:pPrChange w:id="91" w:author="Magda Altmann" w:date="2019-11-13T11:17:00Z">
+          <w:pPr/>
+        </w:pPrChange>
+      </w:pPr>
+      <w:del w:id="92" w:author="Magda Altmann" w:date="2019-11-13T11:18:00Z">
+        <w:r>
+          <w:rPr>
+            <w:lang w:val="en-US"/>
+          </w:rPr>
+          <w:tab/>
+        </w:r>
+        <w:r>
+          <w:rPr>
+            <w:lang w:val="en-US"/>
+          </w:rPr>
+          <w:delText>Press XXX to continue or YYY to go back…</w:delText>
+        </w:r>
+      </w:del>
+    </w:p>
+    <w:p>
+      <w:pPr>
+        <w:rPr>
+          <w:lang w:val="en-US"/>
+        </w:rPr>
+      </w:pPr>
+    </w:p>
+    <w:p>
+      <w:pPr>
+        <w:rPr>
+          <w:ins w:id="93" w:author="Magda Altmann" w:date="2019-11-13T11:26:00Z"/>
+          <w:lang w:val="en-US"/>
+        </w:rPr>
+      </w:pPr>
+      <w:ins w:id="94" w:author="Magda Altmann" w:date="2019-11-13T11:09:00Z">
+        <w:r>
+          <w:rPr>
+            <w:lang w:val="en-US"/>
+          </w:rPr>
+          <w:t xml:space="preserve">Yay! </w:t>
+        </w:r>
+      </w:ins>
+      <w:r>
+        <w:rPr>
+          <w:lang w:val="en-US"/>
+        </w:rPr>
+        <w:t xml:space="preserve">Now the </w:t>
+      </w:r>
+      <w:proofErr w:type="spellStart"/>
+      <w:r>
+        <w:rPr>
+          <w:lang w:val="en-US"/>
+        </w:rPr>
+        <w:t>eyetracker</w:t>
+      </w:r>
+      <w:proofErr w:type="spellEnd"/>
+      <w:r>
+        <w:rPr>
+          <w:lang w:val="en-US"/>
+        </w:rPr>
+        <w:t xml:space="preserve"> is calibrated</w:t>
+      </w:r>
+      <w:ins w:id="95" w:author="Magda Altmann" w:date="2019-11-13T11:09:00Z">
+        <w:r>
+          <w:rPr>
+            <w:lang w:val="en-US"/>
+          </w:rPr>
+          <w:t>!</w:t>
+        </w:r>
+      </w:ins>
+      <w:ins w:id="96" w:author="Magda Altmann" w:date="2019-11-13T11:22:00Z">
+        <w:r>
+          <w:rPr>
+            <w:lang w:val="en-US"/>
+          </w:rPr>
+          <w:t xml:space="preserve"> </w:t>
+        </w:r>
+      </w:ins>
+      <w:ins w:id="97" w:author="Magda Altmann" w:date="2019-11-13T11:26:00Z">
+        <w:r>
+          <w:rPr>
+            <w:lang w:val="en-US"/>
+          </w:rPr>
+          <w:t xml:space="preserve">You get </w:t>
+        </w:r>
+        <w:r>
+          <w:rPr>
+            <w:lang w:val="en-US"/>
+          </w:rPr>
+          <w:t>50¢ [sound</w:t>
+        </w:r>
+      </w:ins>
+      <w:ins w:id="98" w:author="Magda Altmann" w:date="2019-11-13T11:28:00Z">
+        <w:r>
+          <w:rPr>
+            <w:lang w:val="en-US"/>
+          </w:rPr>
+          <w:t xml:space="preserve"> – what about the rapper</w:t>
+        </w:r>
+      </w:ins>
+      <w:ins w:id="99" w:author="Magda Altmann" w:date="2019-11-13T11:26:00Z">
+        <w:r>
+          <w:rPr>
+            <w:lang w:val="en-US"/>
+          </w:rPr>
+          <w:t>?]</w:t>
+        </w:r>
+      </w:ins>
+    </w:p>
+    <w:p>
+      <w:pPr>
+        <w:rPr>
+          <w:ins w:id="100" w:author="Magda Altmann" w:date="2019-11-13T11:26:00Z"/>
+          <w:lang w:val="en-US"/>
+        </w:rPr>
+      </w:pPr>
+    </w:p>
+    <w:p>
+      <w:pPr>
+        <w:ind w:left="720"/>
+        <w:rPr>
+          <w:ins w:id="101" w:author="Magda Altmann" w:date="2019-11-13T11:26:00Z"/>
+          <w:color w:val="808080" w:themeColor="background1" w:themeShade="80"/>
+          <w:lang w:val="en-US"/>
+        </w:rPr>
+      </w:pPr>
+      <w:ins w:id="102" w:author="Magda Altmann" w:date="2019-11-13T11:26:00Z">
+        <w:r>
+          <w:rPr>
+            <w:i/>
+            <w:iCs/>
+            <w:color w:val="808080" w:themeColor="background1" w:themeShade="80"/>
+            <w:lang w:val="en-US"/>
+          </w:rPr>
+          <w:t>Press XXX to continue or YYY to go back</w:t>
+        </w:r>
+      </w:ins>
+    </w:p>
+    <w:p>
+      <w:pPr>
+        <w:rPr>
+          <w:ins w:id="103" w:author="Magda Altmann" w:date="2019-11-13T11:26:00Z"/>
+          <w:lang w:val="en-US"/>
+        </w:rPr>
+      </w:pPr>
+    </w:p>
+    <w:p>
+      <w:pPr>
+        <w:rPr>
+          <w:lang w:val="en-US"/>
+        </w:rPr>
+      </w:pPr>
+      <w:ins w:id="104" w:author="Magda Altmann" w:date="2019-11-13T11:28:00Z">
+        <w:r>
+          <w:rPr>
+            <w:lang w:val="en-US"/>
+          </w:rPr>
+          <w:t>Now, the</w:t>
+        </w:r>
+      </w:ins>
+      <w:ins w:id="105" w:author="Magda Altmann" w:date="2019-11-13T11:22:00Z">
+        <w:r>
+          <w:rPr>
+            <w:lang w:val="en-US"/>
+          </w:rPr>
+          <w:t xml:space="preserve"> computer knows where you are looking!! [pic]. </w:t>
+        </w:r>
+      </w:ins>
+      <w:del w:id="106" w:author="Magda Altmann" w:date="2019-11-13T11:09:00Z">
+        <w:r>
+          <w:rPr>
+            <w:lang w:val="en-US"/>
+          </w:rPr>
+          <w:delText>, y</w:delText>
+        </w:r>
+      </w:del>
+      <w:del w:id="107" w:author="Magda Altmann" w:date="2019-11-13T11:22:00Z">
+        <w:r>
+          <w:rPr>
+            <w:lang w:val="en-US"/>
+          </w:rPr>
+          <w:delText>ou’ll see t</w:delText>
+        </w:r>
+      </w:del>
+      <w:ins w:id="108" w:author="Magda Altmann" w:date="2019-11-13T11:24:00Z">
+        <w:r>
+          <w:rPr>
+            <w:lang w:val="en-US"/>
+          </w:rPr>
+          <w:t>During the experiment the</w:t>
+        </w:r>
+      </w:ins>
+      <w:del w:id="109" w:author="Magda Altmann" w:date="2019-11-13T11:24:00Z">
+        <w:r>
+          <w:rPr>
+            <w:lang w:val="en-US"/>
+          </w:rPr>
+          <w:delText>he</w:delText>
+        </w:r>
+      </w:del>
+      <w:r>
+        <w:rPr>
+          <w:lang w:val="en-US"/>
+        </w:rPr>
+        <w:t xml:space="preserve"> fixation cross </w:t>
+      </w:r>
+      <w:del w:id="110" w:author="Magda Altmann" w:date="2019-11-13T11:23:00Z">
+        <w:r>
+          <w:rPr>
+            <w:lang w:val="en-US"/>
+          </w:rPr>
+          <w:delText xml:space="preserve">is </w:delText>
+        </w:r>
+      </w:del>
+      <w:ins w:id="111" w:author="Magda Altmann" w:date="2019-11-13T11:24:00Z">
+        <w:r>
+          <w:rPr>
+            <w:lang w:val="en-US"/>
+          </w:rPr>
+          <w:t>will turn</w:t>
+        </w:r>
+      </w:ins>
+      <w:ins w:id="112" w:author="Magda Altmann" w:date="2019-11-13T11:23:00Z">
+        <w:r>
+          <w:rPr>
+            <w:lang w:val="en-US"/>
+          </w:rPr>
+          <w:t xml:space="preserve"> </w:t>
+        </w:r>
+      </w:ins>
+      <w:r>
+        <w:rPr>
+          <w:lang w:val="en-US"/>
+        </w:rPr>
+        <w:t>red</w:t>
+      </w:r>
+      <w:ins w:id="113" w:author="Magda Altmann" w:date="2019-11-13T11:22:00Z">
+        <w:r>
+          <w:rPr>
+            <w:lang w:val="en-US"/>
+          </w:rPr>
+          <w:t xml:space="preserve"> when you</w:t>
+        </w:r>
+      </w:ins>
+      <w:ins w:id="114" w:author="Magda Altmann" w:date="2019-11-13T11:23:00Z">
+        <w:r>
+          <w:rPr>
+            <w:lang w:val="en-US"/>
+          </w:rPr>
+          <w:t xml:space="preserve"> forget to fixate the cross </w:t>
+        </w:r>
+      </w:ins>
+      <w:ins w:id="115" w:author="Magda Altmann" w:date="2019-11-13T11:24:00Z">
+        <w:r>
+          <w:rPr>
+            <w:lang w:val="en-US"/>
+          </w:rPr>
+          <w:t xml:space="preserve">and you will hear a mean sound </w:t>
+        </w:r>
+      </w:ins>
+      <w:ins w:id="116" w:author="Magda Altmann" w:date="2019-11-13T11:23:00Z">
+        <w:r>
+          <w:rPr>
+            <w:lang w:val="en-US"/>
+          </w:rPr>
+          <w:sym w:font="Wingdings" w:char="F04C"/>
+        </w:r>
+      </w:ins>
+      <w:r>
+        <w:rPr>
+          <w:lang w:val="en-US"/>
+        </w:rPr>
+        <w:t xml:space="preserve">. But when </w:t>
+      </w:r>
+      <w:ins w:id="117" w:author="Magda Altmann" w:date="2019-11-13T11:24:00Z">
+        <w:r>
+          <w:rPr>
+            <w:lang w:val="en-US"/>
+          </w:rPr>
+          <w:t xml:space="preserve">you </w:t>
+        </w:r>
+      </w:ins>
+      <w:del w:id="118" w:author="Magda Altmann" w:date="2019-11-13T11:23:00Z">
+        <w:r>
+          <w:rPr>
+            <w:lang w:val="en-US"/>
+          </w:rPr>
+          <w:delText xml:space="preserve">you properly </w:delText>
+        </w:r>
+      </w:del>
+      <w:r>
+        <w:rPr>
+          <w:lang w:val="en-US"/>
+        </w:rPr>
+        <w:t>fixate</w:t>
+      </w:r>
+      <w:ins w:id="119" w:author="Magda Altmann" w:date="2019-11-13T11:34:00Z">
+        <w:r>
+          <w:rPr>
+            <w:lang w:val="en-US"/>
+          </w:rPr>
+          <w:t xml:space="preserve"> properly</w:t>
+        </w:r>
+      </w:ins>
+      <w:r>
+        <w:rPr>
+          <w:lang w:val="en-US"/>
+        </w:rPr>
+        <w:t xml:space="preserve"> the cross </w:t>
+      </w:r>
+      <w:del w:id="120" w:author="Magda Altmann" w:date="2019-11-13T11:24:00Z">
+        <w:r>
+          <w:rPr>
+            <w:lang w:val="en-US"/>
+          </w:rPr>
+          <w:delText xml:space="preserve">it </w:delText>
+        </w:r>
+      </w:del>
+      <w:ins w:id="121" w:author="Magda Altmann" w:date="2019-11-13T11:24:00Z">
+        <w:r>
+          <w:rPr>
+            <w:lang w:val="en-US"/>
+          </w:rPr>
+          <w:t>will</w:t>
+        </w:r>
+        <w:r>
+          <w:rPr>
+            <w:lang w:val="en-US"/>
+          </w:rPr>
+          <w:t xml:space="preserve"> </w:t>
+        </w:r>
+      </w:ins>
+      <w:del w:id="122" w:author="Magda Altmann" w:date="2019-11-13T11:23:00Z">
+        <w:r>
+          <w:rPr>
+            <w:lang w:val="en-US"/>
+          </w:rPr>
+          <w:delText xml:space="preserve">will </w:delText>
+        </w:r>
+      </w:del>
+      <w:del w:id="123" w:author="Magda Altmann" w:date="2019-11-13T11:10:00Z">
+        <w:r>
+          <w:rPr>
+            <w:lang w:val="en-US"/>
+          </w:rPr>
+          <w:delText xml:space="preserve">soon </w:delText>
+        </w:r>
+      </w:del>
+      <w:r>
+        <w:rPr>
+          <w:lang w:val="en-US"/>
+        </w:rPr>
+        <w:t>turn white</w:t>
+      </w:r>
+      <w:ins w:id="124" w:author="Magda Altmann" w:date="2019-11-13T11:23:00Z">
+        <w:r>
+          <w:rPr>
+            <w:lang w:val="en-US"/>
+          </w:rPr>
+          <w:t xml:space="preserve"> </w:t>
+        </w:r>
+        <w:r>
+          <w:rPr>
+            <w:lang w:val="en-US"/>
+          </w:rPr>
+          <w:sym w:font="Wingdings" w:char="F04A"/>
+        </w:r>
+      </w:ins>
+      <w:r>
+        <w:rPr>
           <w:lang w:val="en-US"/>
         </w:rPr>
         <w:t xml:space="preserve">. </w:t>
       </w:r>
-      <w:r>
-        <w:rPr>
-          <w:lang w:val="en-US"/>
-        </w:rPr>
-        <w:t>Let’s calibrate it now!!</w:t>
-      </w:r>
-    </w:p>
-    <w:p>
-      <w:pPr>
-        <w:rPr>
-          <w:lang w:val="en-US"/>
-        </w:rPr>
-      </w:pPr>
-    </w:p>
-    <w:p>
-      <w:pPr>
-        <w:rPr>
-          <w:lang w:val="en-US"/>
-        </w:rPr>
-      </w:pPr>
-      <w:r>
-        <w:rPr>
-          <w:lang w:val="en-US"/>
-        </w:rPr>
-        <w:t>Please move your eyes to the center of each dot that appears.</w:t>
-      </w:r>
-    </w:p>
-    <w:p>
-      <w:pPr>
-        <w:rPr>
-          <w:lang w:val="en-US"/>
-        </w:rPr>
-      </w:pPr>
-    </w:p>
-    <w:p>
-      <w:pPr>
-        <w:ind w:firstLine="720"/>
-        <w:rPr>
-          <w:lang w:val="en-US"/>
-        </w:rPr>
-      </w:pPr>
-      <w:r>
-        <w:rPr>
-          <w:lang w:val="en-US"/>
-        </w:rPr>
+      <w:del w:id="125" w:author="Magda Altmann" w:date="2019-11-13T11:25:00Z">
+        <w:r>
+          <w:rPr>
+            <w:lang w:val="en-US"/>
+          </w:rPr>
+          <w:delText>If fixation</w:delText>
+        </w:r>
+      </w:del>
+      <w:del w:id="126" w:author="Magda Altmann" w:date="2019-11-13T11:10:00Z">
+        <w:r>
+          <w:rPr>
+            <w:lang w:val="en-US"/>
+          </w:rPr>
+          <w:delText xml:space="preserve"> is broken</w:delText>
+        </w:r>
+      </w:del>
+      <w:del w:id="127" w:author="Magda Altmann" w:date="2019-11-13T11:25:00Z">
+        <w:r>
+          <w:rPr>
+            <w:lang w:val="en-US"/>
+          </w:rPr>
+          <w:delText xml:space="preserve">, the fixation cross </w:delText>
+        </w:r>
+      </w:del>
+      <w:del w:id="128" w:author="Magda Altmann" w:date="2019-11-13T11:10:00Z">
+        <w:r>
+          <w:rPr>
+            <w:lang w:val="en-US"/>
+          </w:rPr>
+          <w:delText xml:space="preserve">will </w:delText>
+        </w:r>
+      </w:del>
+      <w:del w:id="129" w:author="Magda Altmann" w:date="2019-11-13T11:25:00Z">
+        <w:r>
+          <w:rPr>
+            <w:lang w:val="en-US"/>
+          </w:rPr>
+          <w:delText xml:space="preserve">turn red and you’ll hear a warning sound. </w:delText>
+        </w:r>
+      </w:del>
+      <w:r>
+        <w:rPr>
+          <w:lang w:val="en-US"/>
+        </w:rPr>
+        <w:t>Try it out!</w:t>
+      </w:r>
+      <w:r>
+        <w:rPr>
+          <w:lang w:val="en-US"/>
+        </w:rPr>
+        <w:t xml:space="preserve"> </w:t>
+      </w:r>
+    </w:p>
+    <w:p>
+      <w:pPr>
+        <w:rPr>
+          <w:lang w:val="en-US"/>
+        </w:rPr>
+      </w:pPr>
+      <w:r>
+        <w:rPr>
+          <w:lang w:val="en-US"/>
+        </w:rPr>
+        <w:t xml:space="preserve">[Policing </w:t>
+      </w:r>
+      <w:del w:id="130" w:author="Magda Altmann" w:date="2019-11-13T11:10:00Z">
+        <w:r>
+          <w:rPr>
+            <w:lang w:val="en-US"/>
+          </w:rPr>
+          <w:delText xml:space="preserve">will </w:delText>
+        </w:r>
+      </w:del>
+      <w:r>
+        <w:rPr>
+          <w:lang w:val="en-US"/>
+        </w:rPr>
+        <w:t>start</w:t>
+      </w:r>
+      <w:ins w:id="131" w:author="Magda Altmann" w:date="2019-11-13T11:10:00Z">
+        <w:r>
+          <w:rPr>
+            <w:lang w:val="en-US"/>
+          </w:rPr>
+          <w:t>s</w:t>
+        </w:r>
+      </w:ins>
+      <w:r>
+        <w:rPr>
+          <w:lang w:val="en-US"/>
+        </w:rPr>
+        <w:t xml:space="preserve"> with </w:t>
+      </w:r>
+      <w:ins w:id="132" w:author="Magda Altmann" w:date="2019-11-13T11:10:00Z">
+        <w:r>
+          <w:rPr>
+            <w:lang w:val="en-US"/>
+          </w:rPr>
+          <w:t xml:space="preserve">red-white </w:t>
+        </w:r>
+      </w:ins>
+      <w:r>
+        <w:rPr>
+          <w:lang w:val="en-US"/>
+        </w:rPr>
+        <w:t>fixation cross on screen]</w:t>
+      </w:r>
+    </w:p>
+    <w:p>
+      <w:pPr>
+        <w:rPr>
+          <w:lang w:val="en-US"/>
+        </w:rPr>
+        <w:pPrChange w:id="133" w:author="Magda Altmann" w:date="2019-11-13T11:17:00Z">
+          <w:pPr/>
+        </w:pPrChange>
+      </w:pPr>
+    </w:p>
+    <w:p>
+      <w:pPr>
+        <w:rPr>
+          <w:lang w:val="en-US"/>
+        </w:rPr>
+        <w:pPrChange w:id="134" w:author="Magda Altmann" w:date="2019-11-13T11:17:00Z">
+          <w:pPr/>
+        </w:pPrChange>
+      </w:pPr>
+      <w:r>
+        <w:rPr>
+          <w:lang w:val="en-US"/>
+        </w:rPr>
+        <w:tab/>
         <w:t>Press XXX to continue or YYY to go back…</w:t>
       </w:r>
     </w:p>
@@ -365,95 +1554,31 @@
         <w:rPr>
           <w:lang w:val="en-US"/>
         </w:rPr>
-      </w:pPr>
-    </w:p>
-    <w:p>
-      <w:pPr>
-        <w:rPr>
-          <w:lang w:val="en-US"/>
-        </w:rPr>
-      </w:pPr>
-      <w:r>
-        <w:rPr>
-          <w:lang w:val="en-US"/>
-        </w:rPr>
-        <w:t>[</w:t>
-      </w:r>
-      <w:r>
-        <w:rPr>
-          <w:lang w:val="en-US"/>
-        </w:rPr>
-        <w:t>Calibration</w:t>
-      </w:r>
-      <w:r>
-        <w:rPr>
-          <w:lang w:val="en-US"/>
-        </w:rPr>
-        <w:t>; Validation</w:t>
-      </w:r>
-      <w:r>
-        <w:rPr>
-          <w:lang w:val="en-US"/>
-        </w:rPr>
-        <w:t xml:space="preserve"> sequence begins</w:t>
-      </w:r>
-      <w:r>
-        <w:rPr>
-          <w:lang w:val="en-US"/>
-        </w:rPr>
-        <w:t xml:space="preserve"> – adjust calibration dot spread</w:t>
-      </w:r>
-      <w:r>
-        <w:rPr>
-          <w:lang w:val="en-US"/>
-        </w:rPr>
-        <w:t>]</w:t>
-      </w:r>
-    </w:p>
-    <w:p>
-      <w:pPr>
-        <w:rPr>
-          <w:lang w:val="en-GB"/>
-        </w:rPr>
-      </w:pPr>
-    </w:p>
-    <w:p>
-      <w:pPr>
-        <w:rPr>
-          <w:lang w:val="en-US"/>
-        </w:rPr>
-      </w:pPr>
-      <w:r>
-        <w:rPr>
-          <w:lang w:val="en-US"/>
-        </w:rPr>
-        <w:tab/>
-      </w:r>
-      <w:r>
-        <w:rPr>
-          <w:lang w:val="en-US"/>
-        </w:rPr>
-        <w:t>Press XXX to continue or YYY to go back…</w:t>
-      </w:r>
-    </w:p>
-    <w:p>
-      <w:pPr>
-        <w:rPr>
-          <w:lang w:val="en-US"/>
-        </w:rPr>
-      </w:pPr>
-    </w:p>
-    <w:p>
-      <w:pPr>
-        <w:rPr>
-          <w:lang w:val="en-US"/>
-        </w:rPr>
-      </w:pPr>
-      <w:r>
-        <w:rPr>
-          <w:lang w:val="en-US"/>
-        </w:rPr>
-        <w:t xml:space="preserve">Now the </w:t>
+        <w:pPrChange w:id="135" w:author="Magda Altmann" w:date="2019-11-13T11:17:00Z">
+          <w:pPr/>
+        </w:pPrChange>
+      </w:pPr>
+    </w:p>
+    <w:p>
+      <w:pPr>
+        <w:rPr>
+          <w:lang w:val="en-US"/>
+        </w:rPr>
+        <w:pPrChange w:id="136" w:author="Magda Altmann" w:date="2019-11-13T11:17:00Z">
+          <w:pPr/>
+        </w:pPrChange>
+      </w:pPr>
+      <w:r>
+        <w:rPr>
+          <w:lang w:val="en-US"/>
+        </w:rPr>
+        <w:t>Sometimes, the</w:t>
+      </w:r>
+      <w:r>
+        <w:rPr>
+          <w:lang w:val="en-US"/>
+        </w:rPr>
+        <w:t xml:space="preserve"> </w:t>
       </w:r>
       <w:proofErr w:type="spellStart"/>
       <w:r>
@@ -467,209 +1592,359 @@
         <w:rPr>
           <w:lang w:val="en-US"/>
         </w:rPr>
-        <w:t xml:space="preserve"> is calibrated, you’ll see the fixation cross is red. But when you properly fixate the cross it will soon turn white. </w:t>
-      </w:r>
-      <w:r>
-        <w:rPr>
-          <w:lang w:val="en-US"/>
-        </w:rPr>
-        <w:t>If fixation is broken, the fixation cross will turn red and you’ll hear a warning sound. Try it out!</w:t>
-      </w:r>
-      <w:r>
-        <w:rPr>
-          <w:lang w:val="en-US"/>
-        </w:rPr>
         <w:t xml:space="preserve"> </w:t>
       </w:r>
-    </w:p>
-    <w:p>
-      <w:pPr>
-        <w:rPr>
-          <w:lang w:val="en-US"/>
-        </w:rPr>
-      </w:pPr>
-      <w:r>
-        <w:rPr>
-          <w:lang w:val="en-US"/>
-        </w:rPr>
-        <w:t>[Policing will start</w:t>
-      </w:r>
-      <w:r>
-        <w:rPr>
-          <w:lang w:val="en-US"/>
-        </w:rPr>
-        <w:t xml:space="preserve"> with fixation cross on screen</w:t>
-      </w:r>
-      <w:r>
-        <w:rPr>
-          <w:lang w:val="en-US"/>
-        </w:rPr>
-        <w:t>]</w:t>
-      </w:r>
-    </w:p>
-    <w:p>
-      <w:pPr>
-        <w:rPr>
-          <w:lang w:val="en-US"/>
-        </w:rPr>
-      </w:pPr>
-    </w:p>
-    <w:p>
-      <w:pPr>
-        <w:rPr>
-          <w:lang w:val="en-US"/>
-        </w:rPr>
-      </w:pPr>
-      <w:r>
-        <w:rPr>
-          <w:lang w:val="en-US"/>
-        </w:rPr>
-        <w:tab/>
-        <w:t xml:space="preserve">Press </w:t>
-      </w:r>
-      <w:r>
-        <w:rPr>
-          <w:lang w:val="en-US"/>
-        </w:rPr>
-        <w:t>XXX</w:t>
-      </w:r>
-      <w:r>
-        <w:rPr>
-          <w:lang w:val="en-US"/>
-        </w:rPr>
-        <w:t xml:space="preserve"> to continue</w:t>
-      </w:r>
-      <w:r>
-        <w:rPr>
-          <w:lang w:val="en-US"/>
-        </w:rPr>
-        <w:t xml:space="preserve"> or YYY to go back…</w:t>
-      </w:r>
-    </w:p>
-    <w:p>
-      <w:pPr>
-        <w:rPr>
-          <w:lang w:val="en-US"/>
-        </w:rPr>
-      </w:pPr>
-    </w:p>
-    <w:p>
-      <w:pPr>
-        <w:rPr>
-          <w:lang w:val="en-US"/>
-        </w:rPr>
-      </w:pPr>
-      <w:r>
-        <w:rPr>
-          <w:lang w:val="en-US"/>
-        </w:rPr>
-        <w:t>Sometimes, the</w:t>
-      </w:r>
+      <w:del w:id="137" w:author="Magda Altmann" w:date="2019-11-13T11:10:00Z">
+        <w:r>
+          <w:rPr>
+            <w:lang w:val="en-US"/>
+          </w:rPr>
+          <w:delText>can</w:delText>
+        </w:r>
+        <w:r>
+          <w:rPr>
+            <w:lang w:val="en-US"/>
+          </w:rPr>
+          <w:delText xml:space="preserve"> </w:delText>
+        </w:r>
+      </w:del>
+      <w:r>
+        <w:rPr>
+          <w:lang w:val="en-US"/>
+        </w:rPr>
+        <w:t>lose</w:t>
+      </w:r>
+      <w:ins w:id="138" w:author="Magda Altmann" w:date="2019-11-13T11:10:00Z">
+        <w:r>
+          <w:rPr>
+            <w:lang w:val="en-US"/>
+          </w:rPr>
+          <w:t>s</w:t>
+        </w:r>
+      </w:ins>
+      <w:r>
+        <w:rPr>
+          <w:lang w:val="en-US"/>
+        </w:rPr>
+        <w:t xml:space="preserve"> track of your eyes </w:t>
+      </w:r>
+      <w:del w:id="139" w:author="Magda Altmann" w:date="2019-11-13T11:10:00Z">
+        <w:r>
+          <w:rPr>
+            <w:lang w:val="en-US"/>
+          </w:rPr>
+          <w:delText xml:space="preserve">due </w:delText>
+        </w:r>
+      </w:del>
+      <w:ins w:id="140" w:author="Magda Altmann" w:date="2019-11-13T11:10:00Z">
+        <w:r>
+          <w:rPr>
+            <w:lang w:val="en-US"/>
+          </w:rPr>
+          <w:t>because you make</w:t>
+        </w:r>
+      </w:ins>
+      <w:del w:id="141" w:author="Magda Altmann" w:date="2019-11-13T11:11:00Z">
+        <w:r>
+          <w:rPr>
+            <w:lang w:val="en-US"/>
+          </w:rPr>
+          <w:delText>to even</w:delText>
+        </w:r>
+      </w:del>
       <w:r>
         <w:rPr>
           <w:lang w:val="en-US"/>
         </w:rPr>
         <w:t xml:space="preserve"> </w:t>
       </w:r>
-      <w:proofErr w:type="spellStart"/>
-      <w:r>
-        <w:rPr>
-          <w:lang w:val="en-US"/>
-        </w:rPr>
-        <w:t>eyetracker</w:t>
-      </w:r>
-      <w:proofErr w:type="spellEnd"/>
+      <w:ins w:id="142" w:author="Magda Altmann" w:date="2019-11-13T11:25:00Z">
+        <w:r>
+          <w:rPr>
+            <w:lang w:val="en-US"/>
+          </w:rPr>
+          <w:t xml:space="preserve">even </w:t>
+        </w:r>
+      </w:ins>
+      <w:r>
+        <w:rPr>
+          <w:lang w:val="en-US"/>
+        </w:rPr>
+        <w:t xml:space="preserve">small head or body movements.  </w:t>
+      </w:r>
+      <w:del w:id="143" w:author="Magda Altmann" w:date="2019-11-13T11:11:00Z">
+        <w:r>
+          <w:rPr>
+            <w:lang w:val="en-US"/>
+          </w:rPr>
+          <w:delText xml:space="preserve">Try to stay still </w:delText>
+        </w:r>
+        <w:r>
+          <w:rPr>
+            <w:lang w:val="en-US"/>
+          </w:rPr>
+          <w:sym w:font="Wingdings" w:char="F04A"/>
+        </w:r>
+        <w:r>
+          <w:rPr>
+            <w:lang w:val="en-US"/>
+          </w:rPr>
+          <w:delText>!</w:delText>
+        </w:r>
+        <w:r>
+          <w:rPr>
+            <w:lang w:val="en-US"/>
+          </w:rPr>
+          <w:delText xml:space="preserve"> In this case</w:delText>
+        </w:r>
+      </w:del>
+      <w:ins w:id="144" w:author="Magda Altmann" w:date="2019-11-13T11:11:00Z">
+        <w:r>
+          <w:rPr>
+            <w:lang w:val="en-US"/>
+          </w:rPr>
+          <w:t>Then</w:t>
+        </w:r>
+      </w:ins>
+      <w:r>
+        <w:rPr>
+          <w:lang w:val="en-US"/>
+        </w:rPr>
+        <w:t xml:space="preserve">, the cross will </w:t>
+      </w:r>
+      <w:del w:id="145" w:author="Magda Altmann" w:date="2019-11-13T11:11:00Z">
+        <w:r>
+          <w:rPr>
+            <w:lang w:val="en-US"/>
+          </w:rPr>
+          <w:delText xml:space="preserve">remain </w:delText>
+        </w:r>
+      </w:del>
+      <w:ins w:id="146" w:author="Magda Altmann" w:date="2019-11-13T11:11:00Z">
+        <w:r>
+          <w:rPr>
+            <w:lang w:val="en-US"/>
+          </w:rPr>
+          <w:t>turn</w:t>
+        </w:r>
+        <w:r>
+          <w:rPr>
+            <w:lang w:val="en-US"/>
+          </w:rPr>
+          <w:t xml:space="preserve"> </w:t>
+        </w:r>
+      </w:ins>
+      <w:r>
+        <w:rPr>
+          <w:lang w:val="en-US"/>
+        </w:rPr>
+        <w:t xml:space="preserve">red even when you </w:t>
+      </w:r>
+      <w:ins w:id="147" w:author="Magda Altmann" w:date="2019-11-13T11:11:00Z">
+        <w:r>
+          <w:rPr>
+            <w:lang w:val="en-US"/>
+          </w:rPr>
+          <w:t xml:space="preserve">try to </w:t>
+        </w:r>
+      </w:ins>
+      <w:r>
+        <w:rPr>
+          <w:lang w:val="en-US"/>
+        </w:rPr>
+        <w:t>fixate</w:t>
+      </w:r>
+      <w:ins w:id="148" w:author="Magda Altmann" w:date="2019-11-13T11:12:00Z">
+        <w:r>
+          <w:rPr>
+            <w:lang w:val="en-US"/>
+          </w:rPr>
+          <w:t xml:space="preserve"> and</w:t>
+        </w:r>
+      </w:ins>
+      <w:del w:id="149" w:author="Magda Altmann" w:date="2019-11-13T11:12:00Z">
+        <w:r>
+          <w:rPr>
+            <w:lang w:val="en-US"/>
+          </w:rPr>
+          <w:delText xml:space="preserve"> </w:delText>
+        </w:r>
+        <w:r>
+          <w:rPr>
+            <w:lang w:val="en-US"/>
+          </w:rPr>
+          <w:sym w:font="Wingdings" w:char="F04C"/>
+        </w:r>
+        <w:r>
+          <w:rPr>
+            <w:lang w:val="en-US"/>
+          </w:rPr>
+          <w:delText xml:space="preserve">. </w:delText>
+        </w:r>
+      </w:del>
+      <w:del w:id="150" w:author="Magda Altmann" w:date="2019-11-13T11:11:00Z">
+        <w:r>
+          <w:rPr>
+            <w:lang w:val="en-US"/>
+          </w:rPr>
+          <w:delText>If this happens</w:delText>
+        </w:r>
+      </w:del>
+      <w:del w:id="151" w:author="Magda Altmann" w:date="2019-11-13T11:12:00Z">
+        <w:r>
+          <w:rPr>
+            <w:lang w:val="en-US"/>
+          </w:rPr>
+          <w:delText xml:space="preserve"> for more than</w:delText>
+        </w:r>
+        <w:r>
+          <w:rPr>
+            <w:lang w:val="en-US"/>
+          </w:rPr>
+          <w:delText xml:space="preserve"> XX seconds,</w:delText>
+        </w:r>
+      </w:del>
+      <w:r>
+        <w:rPr>
+          <w:lang w:val="en-US"/>
+        </w:rPr>
+        <w:t xml:space="preserve"> the calibration sequence will automatically restart</w:t>
+      </w:r>
+      <w:r>
+        <w:rPr>
+          <w:lang w:val="en-US"/>
+        </w:rPr>
+        <w:t xml:space="preserve"> to get you back on track</w:t>
+      </w:r>
+      <w:ins w:id="152" w:author="Magda Altmann" w:date="2019-11-13T11:25:00Z">
+        <w:r>
+          <w:rPr>
+            <w:lang w:val="en-US"/>
+          </w:rPr>
+          <w:t xml:space="preserve">. You will </w:t>
+        </w:r>
+      </w:ins>
+      <w:ins w:id="153" w:author="Magda Altmann" w:date="2019-11-13T11:26:00Z">
+        <w:r>
+          <w:rPr>
+            <w:lang w:val="en-US"/>
+          </w:rPr>
+          <w:t>lose time and money</w:t>
+        </w:r>
+      </w:ins>
+      <w:del w:id="154" w:author="Magda Altmann" w:date="2019-11-13T11:12:00Z">
+        <w:r>
+          <w:rPr>
+            <w:lang w:val="en-US"/>
+          </w:rPr>
+          <w:delText>.</w:delText>
+        </w:r>
+      </w:del>
       <w:r>
         <w:rPr>
           <w:lang w:val="en-US"/>
         </w:rPr>
         <w:t xml:space="preserve"> </w:t>
       </w:r>
-      <w:r>
-        <w:rPr>
-          <w:lang w:val="en-US"/>
-        </w:rPr>
-        <w:t>can</w:t>
-      </w:r>
-      <w:r>
-        <w:rPr>
-          <w:lang w:val="en-US"/>
-        </w:rPr>
-        <w:t xml:space="preserve"> lose track of your eyes due to even small head or body movements.  </w:t>
-      </w:r>
-      <w:r>
-        <w:rPr>
-          <w:lang w:val="en-US"/>
-        </w:rPr>
-        <w:t xml:space="preserve">Try to stay still </w:t>
-      </w:r>
-      <w:r>
-        <w:rPr>
-          <w:lang w:val="en-US"/>
-        </w:rPr>
-        <w:sym w:font="Wingdings" w:char="F04A"/>
-      </w:r>
-      <w:r>
-        <w:rPr>
-          <w:lang w:val="en-US"/>
-        </w:rPr>
-        <w:t>!</w:t>
-      </w:r>
-      <w:r>
-        <w:rPr>
-          <w:lang w:val="en-US"/>
-        </w:rPr>
-        <w:t xml:space="preserve"> In this case, the cross will remain red even when you fixate </w:t>
-      </w:r>
-      <w:r>
-        <w:rPr>
-          <w:lang w:val="en-US"/>
-        </w:rPr>
-        <w:sym w:font="Wingdings" w:char="F04C"/>
-      </w:r>
-      <w:r>
-        <w:rPr>
-          <w:lang w:val="en-US"/>
-        </w:rPr>
-        <w:t xml:space="preserve">. </w:t>
-      </w:r>
-      <w:r>
-        <w:rPr>
-          <w:lang w:val="en-US"/>
-        </w:rPr>
-        <w:t>If this happens for more than</w:t>
-      </w:r>
-      <w:r>
-        <w:rPr>
-          <w:lang w:val="en-US"/>
-        </w:rPr>
-        <w:t xml:space="preserve"> XX seconds, the calibration sequence will automatically restart</w:t>
-      </w:r>
-      <w:r>
-        <w:rPr>
-          <w:lang w:val="en-US"/>
-        </w:rPr>
-        <w:t xml:space="preserve"> to get you back on track. </w:t>
-      </w:r>
-      <w:r>
-        <w:rPr>
-          <w:lang w:val="en-US"/>
-        </w:rPr>
-        <w:t xml:space="preserve"> </w:t>
-      </w:r>
-    </w:p>
-    <w:p>
-      <w:pPr>
-        <w:rPr>
-          <w:lang w:val="en-US"/>
-        </w:rPr>
-      </w:pPr>
-    </w:p>
-    <w:p>
-      <w:pPr>
-        <w:rPr>
-          <w:lang w:val="en-US"/>
-        </w:rPr>
+      <w:ins w:id="155" w:author="Magda Altmann" w:date="2019-11-13T11:12:00Z">
+        <w:r>
+          <w:rPr>
+            <w:lang w:val="en-US"/>
+          </w:rPr>
+          <w:sym w:font="Wingdings" w:char="F04C"/>
+        </w:r>
+        <w:r>
+          <w:rPr>
+            <w:lang w:val="en-US"/>
+          </w:rPr>
+          <w:t xml:space="preserve"> </w:t>
+        </w:r>
+        <w:r>
+          <w:rPr>
+            <w:lang w:val="en-US"/>
+          </w:rPr>
+          <w:t xml:space="preserve">. So, </w:t>
+        </w:r>
+      </w:ins>
+      <w:ins w:id="156" w:author="Magda Altmann" w:date="2019-11-13T11:25:00Z">
+        <w:r>
+          <w:rPr>
+            <w:lang w:val="en-US"/>
+          </w:rPr>
+          <w:t>please</w:t>
+        </w:r>
+      </w:ins>
+      <w:ins w:id="157" w:author="Magda Altmann" w:date="2019-11-13T11:12:00Z">
+        <w:r>
+          <w:rPr>
+            <w:lang w:val="en-US"/>
+          </w:rPr>
+          <w:t xml:space="preserve">, </w:t>
+        </w:r>
+      </w:ins>
+      <w:ins w:id="158" w:author="Magda Altmann" w:date="2019-11-13T11:34:00Z">
+        <w:r>
+          <w:rPr>
+            <w:lang w:val="en-US"/>
+          </w:rPr>
+          <w:t>please</w:t>
+        </w:r>
+      </w:ins>
+      <w:bookmarkStart w:id="159" w:name="_GoBack"/>
+      <w:bookmarkEnd w:id="159"/>
+      <w:ins w:id="160" w:author="Magda Altmann" w:date="2019-11-13T11:12:00Z">
+        <w:r>
+          <w:rPr>
+            <w:lang w:val="en-US"/>
+          </w:rPr>
+          <w:t>, try</w:t>
+        </w:r>
+        <w:r>
+          <w:rPr>
+            <w:lang w:val="en-US"/>
+          </w:rPr>
+          <w:t xml:space="preserve"> to stay still </w:t>
+        </w:r>
+        <w:r>
+          <w:rPr>
+            <w:lang w:val="en-US"/>
+          </w:rPr>
+          <w:sym w:font="Wingdings" w:char="F04A"/>
+        </w:r>
+        <w:r>
+          <w:rPr>
+            <w:lang w:val="en-US"/>
+          </w:rPr>
+          <w:t xml:space="preserve">! </w:t>
+        </w:r>
+      </w:ins>
+      <w:del w:id="161" w:author="Magda Altmann" w:date="2019-11-13T11:12:00Z">
+        <w:r>
+          <w:rPr>
+            <w:lang w:val="en-US"/>
+          </w:rPr>
+          <w:delText xml:space="preserve"> </w:delText>
+        </w:r>
+      </w:del>
+    </w:p>
+    <w:p>
+      <w:pPr>
+        <w:rPr>
+          <w:lang w:val="en-US"/>
+        </w:rPr>
+        <w:pPrChange w:id="162" w:author="Magda Altmann" w:date="2019-11-13T11:17:00Z">
+          <w:pPr/>
+        </w:pPrChange>
+      </w:pPr>
+    </w:p>
+    <w:p>
+      <w:pPr>
+        <w:rPr>
+          <w:lang w:val="en-US"/>
+        </w:rPr>
+        <w:pPrChange w:id="163" w:author="Magda Altmann" w:date="2019-11-13T11:17:00Z">
+          <w:pPr/>
+        </w:pPrChange>
       </w:pPr>
       <w:r>
         <w:rPr>
@@ -683,12 +1958,39 @@
         <w:rPr>
           <w:lang w:val="en-US"/>
         </w:rPr>
-      </w:pPr>
-      <w:r>
-        <w:rPr>
-          <w:lang w:val="en-US"/>
-        </w:rPr>
-        <w:t>All that’s required is to fixate</w:t>
+        <w:pPrChange w:id="164" w:author="Magda Altmann" w:date="2019-11-13T11:17:00Z">
+          <w:pPr/>
+        </w:pPrChange>
+      </w:pPr>
+      <w:del w:id="165" w:author="Magda Altmann" w:date="2019-11-13T11:14:00Z">
+        <w:r>
+          <w:rPr>
+            <w:lang w:val="en-US"/>
+          </w:rPr>
+          <w:delText xml:space="preserve">All </w:delText>
+        </w:r>
+      </w:del>
+      <w:ins w:id="166" w:author="Magda Altmann" w:date="2019-11-13T11:14:00Z">
+        <w:r>
+          <w:rPr>
+            <w:lang w:val="en-US"/>
+          </w:rPr>
+          <w:t xml:space="preserve">This time, you just need </w:t>
+        </w:r>
+      </w:ins>
+      <w:del w:id="167" w:author="Magda Altmann" w:date="2019-11-13T11:14:00Z">
+        <w:r>
+          <w:rPr>
+            <w:lang w:val="en-US"/>
+          </w:rPr>
+          <w:delText xml:space="preserve">that’s required is </w:delText>
+        </w:r>
+      </w:del>
+      <w:r>
+        <w:rPr>
+          <w:lang w:val="en-US"/>
+        </w:rPr>
+        <w:t>to fixate</w:t>
       </w:r>
       <w:r>
         <w:rPr>
@@ -708,14 +2010,22 @@
         <w:rPr>
           <w:lang w:val="en-US"/>
         </w:rPr>
-      </w:pPr>
-    </w:p>
-    <w:p>
-      <w:pPr>
-        <w:ind w:firstLine="720"/>
-        <w:rPr>
-          <w:lang w:val="en-US"/>
-        </w:rPr>
+        <w:pPrChange w:id="168" w:author="Magda Altmann" w:date="2019-11-13T11:17:00Z">
+          <w:pPr/>
+        </w:pPrChange>
+      </w:pPr>
+    </w:p>
+    <w:p>
+      <w:pPr>
+        <w:ind w:left="720"/>
+        <w:rPr>
+          <w:lang w:val="en-US"/>
+        </w:rPr>
+        <w:pPrChange w:id="169" w:author="Magda Altmann" w:date="2019-11-13T11:17:00Z">
+          <w:pPr>
+            <w:ind w:firstLine="720"/>
+          </w:pPr>
+        </w:pPrChange>
       </w:pPr>
       <w:r>
         <w:rPr>
@@ -736,6 +2046,9 @@
         <w:rPr>
           <w:lang w:val="en-US"/>
         </w:rPr>
+        <w:pPrChange w:id="170" w:author="Magda Altmann" w:date="2019-11-13T11:17:00Z">
+          <w:pPr/>
+        </w:pPrChange>
       </w:pPr>
       <w:r>
         <w:rPr>
@@ -749,13 +2062,20 @@
         <w:rPr>
           <w:lang w:val="en-US"/>
         </w:rPr>
-      </w:pPr>
-    </w:p>
-    <w:p>
-      <w:pPr>
-        <w:rPr>
-          <w:lang w:val="en-US"/>
-        </w:rPr>
+        <w:pPrChange w:id="171" w:author="Magda Altmann" w:date="2019-11-13T11:17:00Z">
+          <w:pPr/>
+        </w:pPrChange>
+      </w:pPr>
+    </w:p>
+    <w:p>
+      <w:pPr>
+        <w:jc w:val="center"/>
+        <w:rPr>
+          <w:lang w:val="en-US"/>
+        </w:rPr>
+        <w:pPrChange w:id="172" w:author="Magda Altmann" w:date="2019-11-13T11:17:00Z">
+          <w:pPr/>
+        </w:pPrChange>
       </w:pPr>
       <w:r>
         <w:rPr>
@@ -763,24 +2083,55 @@
         </w:rPr>
         <w:t>FANTASTIC!!</w:t>
       </w:r>
-    </w:p>
-    <w:p>
-      <w:pPr>
-        <w:rPr>
-          <w:lang w:val="en-US"/>
-        </w:rPr>
-      </w:pPr>
-    </w:p>
-    <w:p>
-      <w:pPr>
-        <w:rPr>
-          <w:lang w:val="en-US"/>
-        </w:rPr>
-      </w:pPr>
-      <w:r>
-        <w:rPr>
-          <w:lang w:val="en-US"/>
-        </w:rPr>
+      <w:ins w:id="173" w:author="Magda Altmann" w:date="2019-11-13T11:12:00Z">
+        <w:r>
+          <w:rPr>
+            <w:lang w:val="en-US"/>
+          </w:rPr>
+          <w:t xml:space="preserve"> You just </w:t>
+        </w:r>
+      </w:ins>
+      <w:ins w:id="174" w:author="Magda Altmann" w:date="2019-11-13T11:13:00Z">
+        <w:r>
+          <w:rPr>
+            <w:lang w:val="en-US"/>
+          </w:rPr>
+          <w:t>earned ´</w:t>
+        </w:r>
+        <w:proofErr w:type="gramStart"/>
+        <w:r>
+          <w:rPr>
+            <w:lang w:val="en-US"/>
+          </w:rPr>
+          <w:t>1 .</w:t>
+        </w:r>
+        <w:proofErr w:type="gramEnd"/>
+        <w:r>
+          <w:rPr>
+            <w:lang w:val="en-US"/>
+          </w:rPr>
+          <w:t xml:space="preserve"> In this experiment, you can earn</w:t>
+        </w:r>
+      </w:ins>
+    </w:p>
+    <w:p>
+      <w:pPr>
+        <w:rPr>
+          <w:lang w:val="en-US"/>
+        </w:rPr>
+      </w:pPr>
+    </w:p>
+    <w:p>
+      <w:pPr>
+        <w:rPr>
+          <w:lang w:val="en-US"/>
+        </w:rPr>
+      </w:pPr>
+      <w:r>
+        <w:rPr>
+          <w:lang w:val="en-US"/>
+        </w:rPr>
+        <w:lastRenderedPageBreak/>
         <w:t>Now let’s try something a bit more interesting!!</w:t>
       </w:r>
     </w:p>
@@ -797,8 +2148,6 @@
           <w:lang w:val="en-US"/>
         </w:rPr>
       </w:pPr>
-      <w:bookmarkStart w:id="0" w:name="_GoBack"/>
-      <w:bookmarkEnd w:id="0"/>
     </w:p>
     <w:sectPr>
       <w:pgSz w:w="11900" w:h="16840"/>
@@ -901,10 +2250,110 @@
       </w:pPr>
     </w:lvl>
   </w:abstractNum>
+  <w:abstractNum w:abstractNumId="1" w15:restartNumberingAfterBreak="0">
+    <w:nsid w:val="1F512BED"/>
+    <w:multiLevelType w:val="hybridMultilevel"/>
+    <w:tmpl w:val="925EAEB8"/>
+    <w:lvl w:ilvl="0" w:tplc="0809000F">
+      <w:start w:val="1"/>
+      <w:numFmt w:val="decimal"/>
+      <w:lvlText w:val="%1."/>
+      <w:lvlJc w:val="left"/>
+      <w:pPr>
+        <w:ind w:left="720" w:hanging="360"/>
+      </w:pPr>
+      <w:rPr>
+        <w:rFonts w:hint="default"/>
+      </w:rPr>
+    </w:lvl>
+    <w:lvl w:ilvl="1" w:tplc="08090019">
+      <w:start w:val="1"/>
+      <w:numFmt w:val="lowerLetter"/>
+      <w:lvlText w:val="%2."/>
+      <w:lvlJc w:val="left"/>
+      <w:pPr>
+        <w:ind w:left="1440" w:hanging="360"/>
+      </w:pPr>
+    </w:lvl>
+    <w:lvl w:ilvl="2" w:tplc="0809001B" w:tentative="1">
+      <w:start w:val="1"/>
+      <w:numFmt w:val="lowerRoman"/>
+      <w:lvlText w:val="%3."/>
+      <w:lvlJc w:val="right"/>
+      <w:pPr>
+        <w:ind w:left="2160" w:hanging="180"/>
+      </w:pPr>
+    </w:lvl>
+    <w:lvl w:ilvl="3" w:tplc="0809000F" w:tentative="1">
+      <w:start w:val="1"/>
+      <w:numFmt w:val="decimal"/>
+      <w:lvlText w:val="%4."/>
+      <w:lvlJc w:val="left"/>
+      <w:pPr>
+        <w:ind w:left="2880" w:hanging="360"/>
+      </w:pPr>
+    </w:lvl>
+    <w:lvl w:ilvl="4" w:tplc="08090019" w:tentative="1">
+      <w:start w:val="1"/>
+      <w:numFmt w:val="lowerLetter"/>
+      <w:lvlText w:val="%5."/>
+      <w:lvlJc w:val="left"/>
+      <w:pPr>
+        <w:ind w:left="3600" w:hanging="360"/>
+      </w:pPr>
+    </w:lvl>
+    <w:lvl w:ilvl="5" w:tplc="0809001B" w:tentative="1">
+      <w:start w:val="1"/>
+      <w:numFmt w:val="lowerRoman"/>
+      <w:lvlText w:val="%6."/>
+      <w:lvlJc w:val="right"/>
+      <w:pPr>
+        <w:ind w:left="4320" w:hanging="180"/>
+      </w:pPr>
+    </w:lvl>
+    <w:lvl w:ilvl="6" w:tplc="0809000F" w:tentative="1">
+      <w:start w:val="1"/>
+      <w:numFmt w:val="decimal"/>
+      <w:lvlText w:val="%7."/>
+      <w:lvlJc w:val="left"/>
+      <w:pPr>
+        <w:ind w:left="5040" w:hanging="360"/>
+      </w:pPr>
+    </w:lvl>
+    <w:lvl w:ilvl="7" w:tplc="08090019" w:tentative="1">
+      <w:start w:val="1"/>
+      <w:numFmt w:val="lowerLetter"/>
+      <w:lvlText w:val="%8."/>
+      <w:lvlJc w:val="left"/>
+      <w:pPr>
+        <w:ind w:left="5760" w:hanging="360"/>
+      </w:pPr>
+    </w:lvl>
+    <w:lvl w:ilvl="8" w:tplc="0809001B" w:tentative="1">
+      <w:start w:val="1"/>
+      <w:numFmt w:val="lowerRoman"/>
+      <w:lvlText w:val="%9."/>
+      <w:lvlJc w:val="right"/>
+      <w:pPr>
+        <w:ind w:left="6480" w:hanging="180"/>
+      </w:pPr>
+    </w:lvl>
+  </w:abstractNum>
   <w:num w:numId="1">
     <w:abstractNumId w:val="0"/>
   </w:num>
+  <w:num w:numId="2">
+    <w:abstractNumId w:val="1"/>
+  </w:num>
 </w:numbering>
+</file>
+
+<file path=word/people.xml><?xml version="1.0" encoding="utf-8"?>
+<w15:people xmlns:wpc="http://schemas.microsoft.com/office/word/2010/wordprocessingCanvas" xmlns:cx="http://schemas.microsoft.com/office/drawing/2014/chartex" xmlns:cx1="http://schemas.microsoft.com/office/drawing/2015/9/8/chartex" xmlns:cx2="http://schemas.microsoft.com/office/drawing/2015/10/21/chartex" xmlns:cx3="http://schemas.microsoft.com/office/drawing/2016/5/9/chartex" xmlns:cx4="http://schemas.microsoft.com/office/drawing/2016/5/10/chartex" xmlns:cx5="http://schemas.microsoft.com/office/drawing/2016/5/11/chartex" xmlns:cx6="http://schemas.microsoft.com/office/drawing/2016/5/12/chartex" xmlns:cx7="http://schemas.microsoft.com/office/drawing/2016/5/13/chartex" xmlns:cx8="http://schemas.microsoft.com/office/drawing/2016/5/14/chartex" xmlns:mc="http://schemas.openxmlformats.org/markup-compatibility/2006" xmlns:aink="http://schemas.microsoft.com/office/drawing/2016/ink" xmlns:am3d="http://schemas.microsoft.com/office/drawing/2017/model3d" xmlns:o="urn:schemas-microsoft-com:office:office" xmlns:r="http://schemas.openxmlformats.org/officeDocument/2006/relationships" xmlns:m="http://schemas.openxmlformats.org/officeDocument/2006/math" xmlns:v="urn:schemas-microsoft-com:vml" xmlns:wp14="http://schemas.microsoft.com/office/word/2010/wordprocessingDrawing" xmlns:wp="http://schemas.openxmlformats.org/drawingml/2006/wordprocessingDrawing" xmlns:w10="urn:schemas-microsoft-com:office:word" xmlns:w="http://schemas.openxmlformats.org/wordprocessingml/2006/main" xmlns:w14="http://schemas.microsoft.com/office/word/2010/wordml" xmlns:w15="http://schemas.microsoft.com/office/word/2012/wordml" xmlns:w16cid="http://schemas.microsoft.com/office/word/2016/wordml/cid" xmlns:w16se="http://schemas.microsoft.com/office/word/2015/wordml/symex" xmlns:wpg="http://schemas.microsoft.com/office/word/2010/wordprocessingGroup" xmlns:wpi="http://schemas.microsoft.com/office/word/2010/wordprocessingInk" xmlns:wne="http://schemas.microsoft.com/office/word/2006/wordml" xmlns:wps="http://schemas.microsoft.com/office/word/2010/wordprocessingShape" mc:Ignorable="w14 w15 w16se w16cid wp14">
+  <w15:person w15:author="Magda Altmann">
+    <w15:presenceInfo w15:providerId="Windows Live" w15:userId="0041b2a1ae51ad8c"/>
+  </w15:person>
+</w15:people>
 </file>
 
 <file path=word/styles.xml><?xml version="1.0" encoding="utf-8"?>
@@ -1341,6 +2790,33 @@
       <w:contextualSpacing/>
     </w:pPr>
   </w:style>
+  <w:style w:type="paragraph" w:styleId="BalloonText">
+    <w:name w:val="Balloon Text"/>
+    <w:basedOn w:val="Normal"/>
+    <w:link w:val="BalloonTextChar"/>
+    <w:uiPriority w:val="99"/>
+    <w:semiHidden/>
+    <w:unhideWhenUsed/>
+    <w:rsid w:val="003F58BD"/>
+    <w:rPr>
+      <w:rFonts w:ascii="Times New Roman" w:hAnsi="Times New Roman" w:cs="Times New Roman"/>
+      <w:sz w:val="18"/>
+      <w:szCs w:val="18"/>
+    </w:rPr>
+  </w:style>
+  <w:style w:type="character" w:customStyle="1" w:styleId="BalloonTextChar">
+    <w:name w:val="Balloon Text Char"/>
+    <w:basedOn w:val="DefaultParagraphFont"/>
+    <w:link w:val="BalloonText"/>
+    <w:uiPriority w:val="99"/>
+    <w:semiHidden/>
+    <w:rsid w:val="003F58BD"/>
+    <w:rPr>
+      <w:rFonts w:ascii="Times New Roman" w:hAnsi="Times New Roman" w:cs="Times New Roman"/>
+      <w:sz w:val="18"/>
+      <w:szCs w:val="18"/>
+    </w:rPr>
+  </w:style>
 </w:styles>
 </file>
 

</xml_diff>